<commit_message>
Valor de "vendedor" variable en formatos "Carton Flow" y "Drive IN"
</commit_message>
<xml_diff>
--- a/Adsisplus.Cotyrsa.Shared.Utilities/Formats/Files/REDACCION CARTON FLOW.docx
+++ b/Adsisplus.Cotyrsa.Shared.Utilities/Formats/Files/REDACCION CARTON FLOW.docx
@@ -561,22 +561,6 @@
         </w:rPr>
         <w:t>A T E N T A M E N T E</w:t>
       </w:r>
-    </w:p>
-    <w:p>
-      <w:pPr>
-        <w:jc w:val="both"/>
-        <w:rPr>
-          <w:rFonts w:ascii="Arial" w:hAnsi="Arial" w:cs="Arial"/>
-        </w:rPr>
-      </w:pPr>
-    </w:p>
-    <w:p>
-      <w:pPr>
-        <w:jc w:val="both"/>
-        <w:rPr>
-          <w:rFonts w:ascii="Arial" w:hAnsi="Arial" w:cs="Arial"/>
-        </w:rPr>
-      </w:pPr>
     </w:p>
     <w:p>
       <w:pPr>
@@ -664,26 +648,50 @@
     </w:p>
     <w:p>
       <w:pPr>
-        <w:jc w:val="center"/>
-        <w:rPr>
-          <w:rFonts w:ascii="Arial" w:hAnsi="Arial" w:cs="Arial"/>
-          <w:b/>
-        </w:rPr>
-      </w:pPr>
-      <w:r>
-        <w:rPr>
-          <w:rFonts w:ascii="Arial" w:hAnsi="Arial" w:cs="Arial"/>
-          <w:b/>
-        </w:rPr>
-        <w:t>LIC. ALEJANDRO G. ABADIA</w:t>
-      </w:r>
-    </w:p>
-    <w:p>
-      <w:pPr>
         <w:tabs>
           <w:tab w:val="left" w:pos="1350"/>
         </w:tabs>
-        <w:jc w:val="center"/>
+        <w:rPr>
+          <w:rFonts w:ascii="Arial" w:hAnsi="Arial" w:cs="Arial"/>
+          <w:b/>
+        </w:rPr>
+      </w:pPr>
+      <w:r>
+        <w:rPr>
+          <w:rFonts w:ascii="Arial" w:hAnsi="Arial" w:cs="Arial"/>
+          <w:b/>
+          <w:highlight w:val="yellow"/>
+        </w:rPr>
+        <w:t>[@</w:t>
+      </w:r>
+      <w:r>
+        <w:rPr>
+          <w:rFonts w:ascii="Arial" w:hAnsi="Arial" w:cs="Arial"/>
+          <w:b/>
+        </w:rPr>
+        <w:t>Vendedor</w:t>
+      </w:r>
+      <w:r>
+        <w:rPr>
+          <w:rFonts w:ascii="Arial" w:hAnsi="Arial" w:cs="Arial"/>
+          <w:b/>
+          <w:highlight w:val="yellow"/>
+        </w:rPr>
+        <w:t>]</w:t>
+      </w:r>
+      <w:r>
+        <w:rPr>
+          <w:rFonts w:ascii="Arial" w:hAnsi="Arial" w:cs="Arial"/>
+          <w:b/>
+        </w:rPr>
+        <w:t xml:space="preserve">                      </w:t>
+      </w:r>
+    </w:p>
+    <w:p>
+      <w:pPr>
+        <w:tabs>
+          <w:tab w:val="left" w:pos="1350"/>
+        </w:tabs>
         <w:rPr>
           <w:rFonts w:ascii="Arial" w:hAnsi="Arial" w:cs="Arial"/>
           <w:b/>
@@ -818,6 +826,7 @@
     <w:p/>
     <w:p/>
     <w:p/>
+    <w:p/>
     <w:p>
       <w:pPr>
         <w:jc w:val="center"/>
@@ -833,6 +842,7 @@
           <w:b/>
           <w:i/>
         </w:rPr>
+        <w:lastRenderedPageBreak/>
         <w:t>INDICE</w:t>
       </w:r>
     </w:p>
@@ -1639,12 +1649,21 @@
         </w:rPr>
         <w:t xml:space="preserve">con Racks del tipo </w:t>
       </w:r>
+      <w:proofErr w:type="spellStart"/>
       <w:r>
         <w:rPr>
           <w:rFonts w:ascii="Arial" w:hAnsi="Arial" w:cs="Arial"/>
           <w:bCs/>
         </w:rPr>
-        <w:t>Carton Flow para</w:t>
+        <w:t>Carton</w:t>
+      </w:r>
+      <w:proofErr w:type="spellEnd"/>
+      <w:r>
+        <w:rPr>
+          <w:rFonts w:ascii="Arial" w:hAnsi="Arial" w:cs="Arial"/>
+          <w:bCs/>
+        </w:rPr>
+        <w:t xml:space="preserve"> Flow para</w:t>
       </w:r>
       <w:r>
         <w:rPr>
@@ -1682,7 +1701,23 @@
           <w:rFonts w:ascii="Arial" w:hAnsi="Arial" w:cs="Arial"/>
           <w:bCs/>
         </w:rPr>
-        <w:t xml:space="preserve"> de acuerdo al listado de equipo que se indica más adelante y a</w:t>
+        <w:t xml:space="preserve"> </w:t>
+      </w:r>
+      <w:proofErr w:type="gramStart"/>
+      <w:r>
+        <w:rPr>
+          <w:rFonts w:ascii="Arial" w:hAnsi="Arial" w:cs="Arial"/>
+          <w:bCs/>
+        </w:rPr>
+        <w:t>de acuerdo al</w:t>
+      </w:r>
+      <w:proofErr w:type="gramEnd"/>
+      <w:r>
+        <w:rPr>
+          <w:rFonts w:ascii="Arial" w:hAnsi="Arial" w:cs="Arial"/>
+          <w:bCs/>
+        </w:rPr>
+        <w:t xml:space="preserve"> listado de equipo que se indica más adelante y a</w:t>
       </w:r>
       <w:r>
         <w:rPr>
@@ -1829,7 +1864,23 @@
           <w:rFonts w:ascii="Arial" w:hAnsi="Arial" w:cs="Arial"/>
           <w:bCs/>
         </w:rPr>
-        <w:t xml:space="preserve">“Carton Flow” </w:t>
+        <w:t>“</w:t>
+      </w:r>
+      <w:proofErr w:type="spellStart"/>
+      <w:r>
+        <w:rPr>
+          <w:rFonts w:ascii="Arial" w:hAnsi="Arial" w:cs="Arial"/>
+          <w:bCs/>
+        </w:rPr>
+        <w:t>Carton</w:t>
+      </w:r>
+      <w:proofErr w:type="spellEnd"/>
+      <w:r>
+        <w:rPr>
+          <w:rFonts w:ascii="Arial" w:hAnsi="Arial" w:cs="Arial"/>
+          <w:bCs/>
+        </w:rPr>
+        <w:t xml:space="preserve"> Flow” </w:t>
       </w:r>
       <w:r>
         <w:rPr>
@@ -4250,7 +4301,21 @@
         <w:rPr>
           <w:rFonts w:ascii="Arial" w:hAnsi="Arial" w:cs="Arial"/>
         </w:rPr>
-        <w:t xml:space="preserve"> (tropicalizado). </w:t>
+        <w:t xml:space="preserve"> (</w:t>
+      </w:r>
+      <w:proofErr w:type="spellStart"/>
+      <w:r>
+        <w:rPr>
+          <w:rFonts w:ascii="Arial" w:hAnsi="Arial" w:cs="Arial"/>
+        </w:rPr>
+        <w:t>tropicalizado</w:t>
+      </w:r>
+      <w:proofErr w:type="spellEnd"/>
+      <w:r>
+        <w:rPr>
+          <w:rFonts w:ascii="Arial" w:hAnsi="Arial" w:cs="Arial"/>
+        </w:rPr>
+        <w:t xml:space="preserve">). </w:t>
       </w:r>
     </w:p>
     <w:p>
@@ -8185,7 +8250,21 @@
         <w:rPr>
           <w:rFonts w:ascii="Arial" w:hAnsi="Arial" w:cs="Arial"/>
         </w:rPr>
-        <w:t xml:space="preserve"> del tipo epóxico/poliéster con secado al Horno a 180° por 30 minutos. A</w:t>
+        <w:t xml:space="preserve"> del tipo </w:t>
+      </w:r>
+      <w:proofErr w:type="spellStart"/>
+      <w:r>
+        <w:rPr>
+          <w:rFonts w:ascii="Arial" w:hAnsi="Arial" w:cs="Arial"/>
+        </w:rPr>
+        <w:t>epóxico</w:t>
+      </w:r>
+      <w:proofErr w:type="spellEnd"/>
+      <w:r>
+        <w:rPr>
+          <w:rFonts w:ascii="Arial" w:hAnsi="Arial" w:cs="Arial"/>
+        </w:rPr>
+        <w:t>/poliéster con secado al Horno a 180° por 30 minutos. A</w:t>
       </w:r>
       <w:r>
         <w:rPr>
@@ -9145,7 +9224,23 @@
                 <w:b/>
                 <w:u w:val="single"/>
               </w:rPr>
-              <w:t xml:space="preserve"> Carton Flow</w:t>
+              <w:t xml:space="preserve"> </w:t>
+            </w:r>
+            <w:proofErr w:type="spellStart"/>
+            <w:r>
+              <w:rPr>
+                <w:b/>
+                <w:u w:val="single"/>
+              </w:rPr>
+              <w:t>Carton</w:t>
+            </w:r>
+            <w:proofErr w:type="spellEnd"/>
+            <w:r>
+              <w:rPr>
+                <w:b/>
+                <w:u w:val="single"/>
+              </w:rPr>
+              <w:t xml:space="preserve"> Flow</w:t>
             </w:r>
             <w:r>
               <w:t xml:space="preserve"> el cual contara </w:t>
@@ -9536,8 +9631,13 @@
             <w:r>
               <w:t xml:space="preserve"> en su planta de un sistema de Rack </w:t>
             </w:r>
+            <w:proofErr w:type="spellStart"/>
             <w:r>
-              <w:t>Carton Flow</w:t>
+              <w:t>Carton</w:t>
+            </w:r>
+            <w:proofErr w:type="spellEnd"/>
+            <w:r>
+              <w:t xml:space="preserve"> Flow</w:t>
             </w:r>
             <w:r>
               <w:t xml:space="preserve"> el cual está compuesto por </w:t>
@@ -10518,7 +10618,23 @@
           <w:rFonts w:ascii="Arial" w:hAnsi="Arial" w:cs="Arial"/>
           <w:sz w:val="18"/>
         </w:rPr>
-        <w:t xml:space="preserve"> ó mayor y que esté correctamente nivelado. El espesor de la losa de concreto del piso debe ser igual o mayor a 150 mm y permitir el uso de anclajes del tipo expansivo (taquetes).</w:t>
+        <w:t xml:space="preserve"> </w:t>
+      </w:r>
+      <w:proofErr w:type="spellStart"/>
+      <w:r>
+        <w:rPr>
+          <w:rFonts w:ascii="Arial" w:hAnsi="Arial" w:cs="Arial"/>
+          <w:sz w:val="18"/>
+        </w:rPr>
+        <w:t>ó</w:t>
+      </w:r>
+      <w:proofErr w:type="spellEnd"/>
+      <w:r>
+        <w:rPr>
+          <w:rFonts w:ascii="Arial" w:hAnsi="Arial" w:cs="Arial"/>
+          <w:sz w:val="18"/>
+        </w:rPr>
+        <w:t xml:space="preserve"> mayor y que esté correctamente nivelado. El espesor de la losa de concreto del piso debe ser igual o mayor a 150 mm y permitir el uso de anclajes del tipo expansivo (taquetes).</w:t>
       </w:r>
       <w:r>
         <w:rPr>
@@ -10568,7 +10684,23 @@
           <w:rFonts w:ascii="Arial" w:hAnsi="Arial" w:cs="Arial"/>
           <w:sz w:val="18"/>
         </w:rPr>
-        <w:t xml:space="preserve"> El cliente deberá suministrar energía eléctrica a 120 VAC, 60 hertz, 30 amperes (o el que indique TYRSA) para el uso de los equipos y herramientas que se requieran durante la instalación, así como un área segura y adecuada para almacenarlas. También deberá proporcionar las facilidades necesarias para el aseo y cambio de ropa de nuestro personal. </w:t>
+        <w:t xml:space="preserve"> El cliente deberá suministrar energía eléctrica a 120 VAC, 60 </w:t>
+      </w:r>
+      <w:proofErr w:type="spellStart"/>
+      <w:r>
+        <w:rPr>
+          <w:rFonts w:ascii="Arial" w:hAnsi="Arial" w:cs="Arial"/>
+          <w:sz w:val="18"/>
+        </w:rPr>
+        <w:t>hertz</w:t>
+      </w:r>
+      <w:proofErr w:type="spellEnd"/>
+      <w:r>
+        <w:rPr>
+          <w:rFonts w:ascii="Arial" w:hAnsi="Arial" w:cs="Arial"/>
+          <w:sz w:val="18"/>
+        </w:rPr>
+        <w:t xml:space="preserve">, 30 amperes (o el que indique TYRSA) para el uso de los equipos y herramientas que se requieran durante la instalación, así como un área segura y adecuada para almacenarlas. También deberá proporcionar las facilidades necesarias para el aseo y cambio de ropa de nuestro personal. </w:t>
       </w:r>
     </w:p>
     <w:p>
@@ -14656,6 +14788,7 @@
     <w:rsid w:val="007F6BD5"/>
     <w:rsid w:val="00A060BD"/>
     <w:rsid w:val="00B36F1F"/>
+    <w:rsid w:val="00D87FAB"/>
   </w:rsids>
   <m:mathPr>
     <m:mathFont m:val="Cambria Math"/>

</xml_diff>